<commit_message>
add assessment in no2
</commit_message>
<xml_diff>
--- a/Homework 03/2.docx
+++ b/Homework 03/2.docx
@@ -1,7 +1,7 @@
 
 <file path=META-INF/manifest.xml><?xml version="1.0" encoding="utf-8"?>
-<manifest:manifest xmlns:manifest="urn:oasis:names:tc:opendocument:xmlns:manifest:1.0" xmlns:loext="urn:org:documentfoundation:names:experimental:office:xmlns:loext:1.0" manifest:version="1.3">
-  <manifest:file-entry manifest:full-path="/" manifest:version="1.3" manifest:media-type="application/vnd.oasis.opendocument.text"/>
+<manifest:manifest xmlns:manifest="urn:oasis:names:tc:opendocument:xmlns:manifest:1.0" xmlns:loext="urn:org:documentfoundation:names:experimental:office:xmlns:loext:1.0" manifest:version="1.2">
+  <manifest:file-entry manifest:full-path="/" manifest:version="1.2" manifest:media-type="application/vnd.oasis.opendocument.text"/>
   <manifest:file-entry manifest:full-path="Configurations2/" manifest:media-type="application/vnd.sun.xml.ui.configuration"/>
   <manifest:file-entry manifest:full-path="manifest.rdf" manifest:media-type="application/rdf+xml"/>
   <manifest:file-entry manifest:full-path="meta.xml" manifest:media-type="text/xml"/>
@@ -14,7 +14,7 @@
 </file>
 
 <file path=content.xml><?xml version="1.0" encoding="utf-8"?>
-<office:document-content xmlns:officeooo="http://openoffice.org/2009/office" xmlns:css3t="http://www.w3.org/TR/css3-text/" xmlns:grddl="http://www.w3.org/2003/g/data-view#" xmlns:xhtml="http://www.w3.org/1999/xhtml" xmlns:formx="urn:openoffice:names:experimental:ooxml-odf-interop:xmlns:form:1.0" xmlns:xsi="http://www.w3.org/2001/XMLSchema-instance" xmlns:rpt="http://openoffice.org/2005/report" xmlns:dc="http://purl.org/dc/elements/1.1/" xmlns:chart="urn:oasis:names:tc:opendocument:xmlns:chart:1.0" xmlns:svg="urn:oasis:names:tc:opendocument:xmlns:svg-compatible:1.0" xmlns:draw="urn:oasis:names:tc:opendocument:xmlns:drawing:1.0" xmlns:text="urn:oasis:names:tc:opendocument:xmlns:text:1.0" xmlns:oooc="http://openoffice.org/2004/calc" xmlns:style="urn:oasis:names:tc:opendocument:xmlns:style:1.0" xmlns:ooow="http://openoffice.org/2004/writer" xmlns:meta="urn:oasis:names:tc:opendocument:xmlns:meta:1.0" xmlns:xlink="http://www.w3.org/1999/xlink" xmlns:fo="urn:oasis:names:tc:opendocument:xmlns:xsl-fo-compatible:1.0" xmlns:ooo="http://openoffice.org/2004/office" xmlns:office="urn:oasis:names:tc:opendocument:xmlns:office:1.0" xmlns:dr3d="urn:oasis:names:tc:opendocument:xmlns:dr3d:1.0" xmlns:table="urn:oasis:names:tc:opendocument:xmlns:table:1.0" xmlns:number="urn:oasis:names:tc:opendocument:xmlns:datastyle:1.0" xmlns:of="urn:oasis:names:tc:opendocument:xmlns:of:1.2" xmlns:calcext="urn:org:documentfoundation:names:experimental:calc:xmlns:calcext:1.0" xmlns:tableooo="http://openoffice.org/2009/table" xmlns:drawooo="http://openoffice.org/2010/draw" xmlns:loext="urn:org:documentfoundation:names:experimental:office:xmlns:loext:1.0" xmlns:dom="http://www.w3.org/2001/xml-events" xmlns:field="urn:openoffice:names:experimental:ooo-ms-interop:xmlns:field:1.0" xmlns:xsd="http://www.w3.org/2001/XMLSchema" xmlns:math="http://www.w3.org/1998/Math/MathML" xmlns:form="urn:oasis:names:tc:opendocument:xmlns:form:1.0" xmlns:script="urn:oasis:names:tc:opendocument:xmlns:script:1.0" xmlns:xforms="http://www.w3.org/2002/xforms" office:version="1.3">
+<office:document-content xmlns:officeooo="http://openoffice.org/2009/office" xmlns:css3t="http://www.w3.org/TR/css3-text/" xmlns:grddl="http://www.w3.org/2003/g/data-view#" xmlns:xhtml="http://www.w3.org/1999/xhtml" xmlns:xsi="http://www.w3.org/2001/XMLSchema-instance" xmlns:chart="urn:oasis:names:tc:opendocument:xmlns:chart:1.0" xmlns:svg="urn:oasis:names:tc:opendocument:xmlns:svg-compatible:1.0" xmlns:draw="urn:oasis:names:tc:opendocument:xmlns:drawing:1.0" xmlns:rpt="http://openoffice.org/2005/report" xmlns:text="urn:oasis:names:tc:opendocument:xmlns:text:1.0" xmlns:style="urn:oasis:names:tc:opendocument:xmlns:style:1.0" xmlns:meta="urn:oasis:names:tc:opendocument:xmlns:meta:1.0" xmlns:xlink="http://www.w3.org/1999/xlink" xmlns:fo="urn:oasis:names:tc:opendocument:xmlns:xsl-fo-compatible:1.0" xmlns:of="urn:oasis:names:tc:opendocument:xmlns:of:1.2" xmlns:dc="http://purl.org/dc/elements/1.1/" xmlns:ooo="http://openoffice.org/2004/office" xmlns:dr3d="urn:oasis:names:tc:opendocument:xmlns:dr3d:1.0" xmlns:formx="urn:openoffice:names:experimental:ooxml-odf-interop:xmlns:form:1.0" xmlns:calcext="urn:org:documentfoundation:names:experimental:calc:xmlns:calcext:1.0" xmlns:drawooo="http://openoffice.org/2010/draw" xmlns:field="urn:openoffice:names:experimental:ooo-ms-interop:xmlns:field:1.0" xmlns:office="urn:oasis:names:tc:opendocument:xmlns:office:1.0" xmlns:table="urn:oasis:names:tc:opendocument:xmlns:table:1.0" xmlns:number="urn:oasis:names:tc:opendocument:xmlns:datastyle:1.0" xmlns:ooow="http://openoffice.org/2004/writer" xmlns:oooc="http://openoffice.org/2004/calc" xmlns:tableooo="http://openoffice.org/2009/table" xmlns:loext="urn:org:documentfoundation:names:experimental:office:xmlns:loext:1.0" xmlns:math="http://www.w3.org/1998/Math/MathML" xmlns:form="urn:oasis:names:tc:opendocument:xmlns:form:1.0" xmlns:script="urn:oasis:names:tc:opendocument:xmlns:script:1.0" xmlns:dom="http://www.w3.org/2001/xml-events" xmlns:xforms="http://www.w3.org/2002/xforms" xmlns:xsd="http://www.w3.org/2001/XMLSchema" office:version="1.2">
   <office:scripts/>
   <office:font-face-decls>
     <style:font-face style:name="Mangal1" svg:font-family="Mangal"/>
@@ -34,8 +34,12 @@
     <style:style style:name="P3" style:family="paragraph" style:parent-style-name="Standard">
       <style:text-properties officeooo:paragraph-rsid="00055b47"/>
     </style:style>
-    <style:style style:name="P4" style:family="paragraph">
+    <style:style style:name="P4" style:family="paragraph" style:parent-style-name="Standard">
+      <style:text-properties fo:font-weight="normal" officeooo:rsid="00055b47" officeooo:paragraph-rsid="0003e4c5" style:font-weight-asian="normal" style:font-weight-complex="normal"/>
+    </style:style>
+    <style:style style:name="P5" style:family="paragraph">
       <loext:graphic-properties draw:fill="none"/>
+      <style:paragraph-properties style:writing-mode="lr-tb"/>
     </style:style>
     <style:style style:name="T1" style:family="text">
       <style:text-properties fo:font-weight="normal" style:font-weight-asian="normal" style:font-weight-complex="normal"/>
@@ -50,7 +54,7 @@
       <style:text-properties fo:font-weight="normal" officeooo:rsid="0003e4c5" style:font-weight-asian="normal" style:font-weight-complex="normal"/>
     </style:style>
     <style:style style:name="T5" style:family="text">
-      <style:text-properties officeooo:rsid="00055b47"/>
+      <style:text-properties fo:font-weight="normal" officeooo:rsid="0006e20f" style:font-weight-asian="normal" style:font-weight-complex="normal"/>
     </style:style>
     <style:style style:name="T6" style:family="text">
       <style:text-properties fo:font-weight="bold" officeooo:rsid="0003e4c5" style:font-weight-asian="bold" style:font-weight-complex="bold"/>
@@ -58,11 +62,8 @@
     <style:style style:name="T7" style:family="text">
       <style:text-properties fo:font-weight="bold" officeooo:rsid="00055b47" style:font-weight-asian="bold" style:font-weight-complex="bold"/>
     </style:style>
-    <style:style style:name="T8" style:family="text">
-      <style:text-properties officeooo:rsid="00058131"/>
-    </style:style>
     <style:style style:name="gr1" style:family="graphic">
-      <style:graphic-properties draw:stroke="none" draw:marker-start="" draw:marker-end="" draw:fill="none" draw:textarea-horizontal-align="left" draw:textarea-vertical-align="top" draw:auto-grow-height="true" draw:auto-grow-width="true" fo:min-height="0in" fo:min-width="0in" fo:padding-top="0in" fo:padding-bottom="0in" fo:padding-left="0in" fo:padding-right="0in" style:mirror="none" style:run-through="foreground" style:wrap="run-through" style:number-wrapped-paragraphs="no-limit" style:vertical-pos="from-top" style:vertical-rel="paragraph" style:horizontal-pos="from-left" style:horizontal-rel="paragraph"/>
+      <style:graphic-properties draw:stroke="none" draw:marker-start="" draw:marker-end="" draw:fill="none" draw:textarea-horizontal-align="left" draw:textarea-vertical-align="top" draw:auto-grow-height="true" draw:auto-grow-width="true" fo:min-height="0in" fo:min-width="0in" fo:padding-top="0in" fo:padding-bottom="0in" fo:padding-left="0in" fo:padding-right="0in" style:mirror="none" style:run-through="foreground" style:wrap="run-through" style:number-wrapped-paragraphs="no-limit" style:vertical-pos="from-top" style:vertical-rel="paragraph" style:horizontal-pos="from-left" style:horizontal-rel="paragraph" draw:wrap-influence-on-position="once-concurrent" loext:allow-overlap="true" style:flow-with-text="false"/>
       <style:paragraph-properties style:writing-mode="lr-tb"/>
     </style:style>
   </office:automatic-styles>
@@ -76,8 +77,8 @@
         <text:sequence-decl text:display-outline-level="0" text:name="Figure"/>
       </text:sequence-decls>
       <text:p text:style-name="Standard">
-        <draw:frame text:anchor-type="paragraph" draw:z-index="0" draw:name="Shape1" draw:style-name="gr1" draw:text-style-name="P4" svg:width="6.6689in" svg:height="2.5705in" svg:x="0.0008in" svg:y="0.0008in">
-          <draw:image xlink:href="Pictures/10000000000003F600000191B0FC689D1C712B80.png" xlink:type="simple" xlink:show="embed" xlink:actuate="onLoad" draw:mime-type="image/png">
+        <draw:frame text:anchor-type="paragraph" draw:z-index="0" draw:name="Shape1" draw:style-name="gr1" draw:text-style-name="P5" svg:width="6.6689in" svg:height="2.5705in" svg:x="0.0008in" svg:y="0.0008in">
+          <draw:image xlink:href="Pictures/10000000000003F600000191B0FC689D1C712B80.png" xlink:type="simple" xlink:show="embed" xlink:actuate="onLoad" loext:mime-type="image/png">
             <text:p/>
             <text:p/>
             <text:p/>
@@ -117,7 +118,13 @@
           {ReportID, AssessmentID} is composite key of table
           <text:line-break/>
           <text:line-break/>
-          Report({ReportID, AssessmentID} PK, StudentID, SubjectID, StudentName, Subject, Score, total)
+          Report({ReportID, AssessmentID} PK, StudentID, SubjectID, StudentName,
+        </text:span>
+        <text:span text:style-name="T5">Assessment,</text:span>
+        <text:span text:style-name="T1">
+          Subject, 
+          <text:tab/>
+          Score, total)
         </text:span>
         <text:line-break/>
       </text:p>
@@ -157,9 +164,7 @@
           Student({StudentID}PK,StudentName,Gender,PhoneNumber)
         </text:span>
       </text:p>
-      <text:p text:style-name="P1">
-        <text:span text:style-name="T2"/>
-      </text:p>
+      <text:p text:style-name="P4"/>
       <text:p text:style-name="P3">
         <text:span text:style-name="T2">
           Subject({SubjectID}PK,Subject,Credit)
@@ -176,37 +181,37 @@
 </file>
 
 <file path=meta.xml><?xml version="1.0" encoding="utf-8"?>
-<office:document-meta xmlns:grddl="http://www.w3.org/2003/g/data-view#" xmlns:meta="urn:oasis:names:tc:opendocument:xmlns:meta:1.0" xmlns:dc="http://purl.org/dc/elements/1.1/" xmlns:xlink="http://www.w3.org/1999/xlink" xmlns:ooo="http://openoffice.org/2004/office" xmlns:office="urn:oasis:names:tc:opendocument:xmlns:office:1.0" office:version="1.3">
+<office:document-meta xmlns:grddl="http://www.w3.org/2003/g/data-view#" xmlns:meta="urn:oasis:names:tc:opendocument:xmlns:meta:1.0" xmlns:xlink="http://www.w3.org/1999/xlink" xmlns:dc="http://purl.org/dc/elements/1.1/" xmlns:ooo="http://openoffice.org/2004/office" xmlns:office="urn:oasis:names:tc:opendocument:xmlns:office:1.0" office:version="1.2">
   <office:meta>
     <meta:creation-date>2017-10-20T23:40:51.940000000</meta:creation-date>
-    <meta:generator>LibreOffice/7.0.1.2$Linux_X86_64 LibreOffice_project/00$Build-2</meta:generator>
-    <dc:date>2020-10-18T19:45:31.173965544</dc:date>
-    <meta:editing-duration>PT2M21S</meta:editing-duration>
-    <meta:editing-cycles>3</meta:editing-cycles>
-    <meta:document-statistic meta:table-count="0" meta:image-count="0" meta:object-count="0" meta:page-count="1" meta:paragraph-count="3" meta:word-count="43" meta:character-count="579" meta:non-whitespace-character-count="530"/>
+    <meta:generator>LibreOffice/6.4.6.2$Linux_X86_64 LibreOffice_project/40$Build-2</meta:generator>
+    <dc:date>2020-10-18T22:22:37.869912691</dc:date>
+    <meta:editing-duration>PT3M</meta:editing-duration>
+    <meta:editing-cycles>4</meta:editing-cycles>
+    <meta:document-statistic meta:table-count="0" meta:image-count="0" meta:object-count="0" meta:page-count="1" meta:paragraph-count="3" meta:word-count="42" meta:character-count="590" meta:non-whitespace-character-count="541"/>
   </office:meta>
 </office:document-meta>
 </file>
 
 <file path=settings.xml><?xml version="1.0" encoding="utf-8"?>
-<office:document-settings xmlns:config="urn:oasis:names:tc:opendocument:xmlns:config:1.0" xmlns:xlink="http://www.w3.org/1999/xlink" xmlns:ooo="http://openoffice.org/2004/office" xmlns:office="urn:oasis:names:tc:opendocument:xmlns:office:1.0" office:version="1.3">
+<office:document-settings xmlns:config="urn:oasis:names:tc:opendocument:xmlns:config:1.0" xmlns:xlink="http://www.w3.org/1999/xlink" xmlns:ooo="http://openoffice.org/2004/office" xmlns:office="urn:oasis:names:tc:opendocument:xmlns:office:1.0" office:version="1.2">
   <office:settings>
     <config:config-item-set config:name="ooo:view-settings">
-      <config:config-item config:name="ViewAreaTop" config:type="long">7408</config:config-item>
+      <config:config-item config:name="ViewAreaTop" config:type="long">0</config:config-item>
       <config:config-item config:name="ViewAreaLeft" config:type="long">0</config:config-item>
-      <config:config-item config:name="ViewAreaWidth" config:type="long">35350</config:config-item>
-      <config:config-item config:name="ViewAreaHeight" config:type="long">14448</config:config-item>
+      <config:config-item config:name="ViewAreaWidth" config:type="long">48976</config:config-item>
+      <config:config-item config:name="ViewAreaHeight" config:type="long">22386</config:config-item>
       <config:config-item config:name="ShowRedlineChanges" config:type="boolean">true</config:config-item>
       <config:config-item config:name="InBrowseMode" config:type="boolean">false</config:config-item>
       <config:config-item-map-indexed config:name="Views">
         <config:config-item-map-entry>
           <config:config-item config:name="ViewId" config:type="string">view2</config:config-item>
-          <config:config-item config:name="ViewLeft" config:type="long">18775</config:config-item>
-          <config:config-item config:name="ViewTop" config:type="long">20514</config:config-item>
+          <config:config-item config:name="ViewLeft" config:type="long">17238</config:config-item>
+          <config:config-item config:name="ViewTop" config:type="long">11751</config:config-item>
           <config:config-item config:name="VisibleLeft" config:type="long">0</config:config-item>
-          <config:config-item config:name="VisibleTop" config:type="long">7408</config:config-item>
-          <config:config-item config:name="VisibleRight" config:type="long">35348</config:config-item>
-          <config:config-item config:name="VisibleBottom" config:type="long">21855</config:config-item>
+          <config:config-item config:name="VisibleTop" config:type="long">0</config:config-item>
+          <config:config-item config:name="VisibleRight" config:type="long">48974</config:config-item>
+          <config:config-item config:name="VisibleBottom" config:type="long">22384</config:config-item>
           <config:config-item config:name="ZoomType" config:type="short">0</config:config-item>
           <config:config-item config:name="ViewLayoutColumns" config:type="short">1</config:config-item>
           <config:config-item config:name="ViewLayoutBookMode" config:type="boolean">false</config:config-item>
@@ -228,8 +233,6 @@
       <config:config-item config:name="PrintBlackFonts" config:type="boolean">false</config:config-item>
       <config:config-item config:name="PrintAnnotationMode" config:type="short">0</config:config-item>
       <config:config-item config:name="PrintTextPlaceholder" config:type="boolean">false</config:config-item>
-      <config:config-item config:name="ProtectFields" config:type="boolean">false</config:config-item>
-      <config:config-item config:name="ProtectBookmarks" config:type="boolean">false</config:config-item>
       <config:config-item config:name="EmptyDbFieldHidesPara" config:type="boolean">false</config:config-item>
       <config:config-item config:name="DisableOffPagePositioning" config:type="boolean">true</config:config-item>
       <config:config-item config:name="SubtractFlysAnchoredAtFlys" config:type="boolean">false</config:config-item>
@@ -268,8 +271,6 @@
       <config:config-item config:name="UseFormerTextWrapping" config:type="boolean">false</config:config-item>
       <config:config-item config:name="AddExternalLeading" config:type="boolean">true</config:config-item>
       <config:config-item config:name="AddParaTableSpacing" config:type="boolean">true</config:config-item>
-      <config:config-item config:name="StylesNoDefault" config:type="boolean">false</config:config-item>
-      <config:config-item config:name="ChartAutoUpdate" config:type="boolean">true</config:config-item>
       <config:config-item-map-indexed config:name="ForbiddenCharacters">
         <config:config-item-map-entry>
           <config:config-item config:name="Language" config:type="string">en</config:config-item>
@@ -281,7 +282,7 @@
       </config:config-item-map-indexed>
       <config:config-item config:name="PrinterSetup" config:type="base64Binary"/>
       <config:config-item config:name="AddParaTableSpacingAtStart" config:type="boolean">true</config:config-item>
-      <config:config-item config:name="Rsid" config:type="int">443251</config:config-item>
+      <config:config-item config:name="Rsid" config:type="int">451087</config:config-item>
       <config:config-item config:name="EmbeddedDatabaseName" config:type="string"/>
       <config:config-item config:name="FieldAutoUpdate" config:type="boolean">true</config:config-item>
       <config:config-item config:name="OutlineLevelYieldsNumbering" config:type="boolean">false</config:config-item>
@@ -315,7 +316,6 @@
       <config:config-item config:name="RsidRoot" config:type="int">3071</config:config-item>
       <config:config-item config:name="PrintHiddenText" config:type="boolean">false</config:config-item>
       <config:config-item config:name="ProtectForm" config:type="boolean">false</config:config-item>
-      <config:config-item config:name="MsWordCompMinLineHeightByFly" config:type="boolean">false</config:config-item>
       <config:config-item config:name="BackgroundParaOverDrawings" config:type="boolean">false</config:config-item>
       <config:config-item config:name="SaveVersionOnClose" config:type="boolean">false</config:config-item>
       <config:config-item config:name="MathBaselineAlignment" config:type="boolean">true</config:config-item>
@@ -323,13 +323,15 @@
       <config:config-item config:name="CollapseEmptyCellPara" config:type="boolean">true</config:config-item>
       <config:config-item config:name="TabOverflow" config:type="boolean">true</config:config-item>
       <config:config-item config:name="UnbreakableNumberings" config:type="boolean">false</config:config-item>
+      <config:config-item config:name="ChartAutoUpdate" config:type="boolean">true</config:config-item>
+      <config:config-item config:name="StylesNoDefault" config:type="boolean">false</config:config-item>
     </config:config-item-set>
   </office:settings>
 </office:document-settings>
 </file>
 
 <file path=styles.xml><?xml version="1.0" encoding="utf-8"?>
-<office:document-styles xmlns:officeooo="http://openoffice.org/2009/office" xmlns:css3t="http://www.w3.org/TR/css3-text/" xmlns:rpt="http://openoffice.org/2005/report" xmlns:dc="http://purl.org/dc/elements/1.1/" xmlns:chart="urn:oasis:names:tc:opendocument:xmlns:chart:1.0" xmlns:svg="urn:oasis:names:tc:opendocument:xmlns:svg-compatible:1.0" xmlns:draw="urn:oasis:names:tc:opendocument:xmlns:drawing:1.0" xmlns:text="urn:oasis:names:tc:opendocument:xmlns:text:1.0" xmlns:oooc="http://openoffice.org/2004/calc" xmlns:style="urn:oasis:names:tc:opendocument:xmlns:style:1.0" xmlns:ooow="http://openoffice.org/2004/writer" xmlns:meta="urn:oasis:names:tc:opendocument:xmlns:meta:1.0" xmlns:xlink="http://www.w3.org/1999/xlink" xmlns:fo="urn:oasis:names:tc:opendocument:xmlns:xsl-fo-compatible:1.0" xmlns:ooo="http://openoffice.org/2004/office" xmlns:office="urn:oasis:names:tc:opendocument:xmlns:office:1.0" xmlns:dr3d="urn:oasis:names:tc:opendocument:xmlns:dr3d:1.0" xmlns:table="urn:oasis:names:tc:opendocument:xmlns:table:1.0" xmlns:number="urn:oasis:names:tc:opendocument:xmlns:datastyle:1.0" xmlns:of="urn:oasis:names:tc:opendocument:xmlns:of:1.2" xmlns:calcext="urn:org:documentfoundation:names:experimental:calc:xmlns:calcext:1.0" xmlns:tableooo="http://openoffice.org/2009/table" xmlns:drawooo="http://openoffice.org/2010/draw" xmlns:grddl="http://www.w3.org/2003/g/data-view#" xmlns:loext="urn:org:documentfoundation:names:experimental:office:xmlns:loext:1.0" xmlns:dom="http://www.w3.org/2001/xml-events" xmlns:field="urn:openoffice:names:experimental:ooo-ms-interop:xmlns:field:1.0" xmlns:math="http://www.w3.org/1998/Math/MathML" xmlns:form="urn:oasis:names:tc:opendocument:xmlns:form:1.0" xmlns:script="urn:oasis:names:tc:opendocument:xmlns:script:1.0" xmlns:xhtml="http://www.w3.org/1999/xhtml" office:version="1.3">
+<office:document-styles xmlns:officeooo="http://openoffice.org/2009/office" xmlns:css3t="http://www.w3.org/TR/css3-text/" xmlns:chart="urn:oasis:names:tc:opendocument:xmlns:chart:1.0" xmlns:svg="urn:oasis:names:tc:opendocument:xmlns:svg-compatible:1.0" xmlns:draw="urn:oasis:names:tc:opendocument:xmlns:drawing:1.0" xmlns:rpt="http://openoffice.org/2005/report" xmlns:text="urn:oasis:names:tc:opendocument:xmlns:text:1.0" xmlns:style="urn:oasis:names:tc:opendocument:xmlns:style:1.0" xmlns:meta="urn:oasis:names:tc:opendocument:xmlns:meta:1.0" xmlns:xlink="http://www.w3.org/1999/xlink" xmlns:xhtml="http://www.w3.org/1999/xhtml" xmlns:fo="urn:oasis:names:tc:opendocument:xmlns:xsl-fo-compatible:1.0" xmlns:of="urn:oasis:names:tc:opendocument:xmlns:of:1.2" xmlns:dc="http://purl.org/dc/elements/1.1/" xmlns:grddl="http://www.w3.org/2003/g/data-view#" xmlns:ooo="http://openoffice.org/2004/office" xmlns:dr3d="urn:oasis:names:tc:opendocument:xmlns:dr3d:1.0" xmlns:calcext="urn:org:documentfoundation:names:experimental:calc:xmlns:calcext:1.0" xmlns:drawooo="http://openoffice.org/2010/draw" xmlns:field="urn:openoffice:names:experimental:ooo-ms-interop:xmlns:field:1.0" xmlns:office="urn:oasis:names:tc:opendocument:xmlns:office:1.0" xmlns:table="urn:oasis:names:tc:opendocument:xmlns:table:1.0" xmlns:number="urn:oasis:names:tc:opendocument:xmlns:datastyle:1.0" xmlns:ooow="http://openoffice.org/2004/writer" xmlns:oooc="http://openoffice.org/2004/calc" xmlns:tableooo="http://openoffice.org/2009/table" xmlns:loext="urn:org:documentfoundation:names:experimental:office:xmlns:loext:1.0" xmlns:math="http://www.w3.org/1998/Math/MathML" xmlns:form="urn:oasis:names:tc:opendocument:xmlns:form:1.0" xmlns:script="urn:oasis:names:tc:opendocument:xmlns:script:1.0" xmlns:dom="http://www.w3.org/2001/xml-events" office:version="1.2">
   <office:font-face-decls>
     <style:font-face style:name="Mangal1" svg:font-family="Mangal"/>
     <style:font-face style:name="Liberation Serif" svg:font-family="'Liberation Serif'" style:font-family-generic="roman" style:font-pitch="variable"/>
@@ -341,14 +343,14 @@
   <office:styles>
     <style:default-style style:family="graphic">
       <style:graphic-properties svg:stroke-color="#3465a4" draw:fill-color="#729fcf" fo:wrap-option="no-wrap" draw:shadow-offset-x="0.1181in" draw:shadow-offset-y="0.1181in" draw:start-line-spacing-horizontal="0.1114in" draw:start-line-spacing-vertical="0.1114in" draw:end-line-spacing-horizontal="0.1114in" draw:end-line-spacing-vertical="0.1114in" style:flow-with-text="false"/>
-      <style:paragraph-properties style:text-autospace="ideograph-alpha" style:line-break="strict" style:writing-mode="lr-tb" style:font-independent-line-spacing="false">
+      <style:paragraph-properties style:text-autospace="ideograph-alpha" style:line-break="strict" style:font-independent-line-spacing="false">
         <style:tab-stops/>
       </style:paragraph-properties>
-      <style:text-properties style:use-window-font-color="true" loext:opacity="0%" style:font-name="Liberation Serif" fo:font-size="12pt" fo:language="en" fo:country="US" style:letter-kerning="true" style:font-name-asian="SimSun" style:font-size-asian="10.5pt" style:language-asian="zh" style:country-asian="CN" style:font-name-complex="Mangal" style:font-size-complex="12pt" style:language-complex="hi" style:country-complex="IN"/>
+      <style:text-properties style:use-window-font-color="true" style:font-name="Liberation Serif" fo:font-size="12pt" fo:language="en" fo:country="US" style:letter-kerning="true" style:font-name-asian="SimSun" style:font-size-asian="10.5pt" style:language-asian="zh" style:country-asian="CN" style:font-name-complex="Mangal" style:font-size-complex="12pt" style:language-complex="hi" style:country-complex="IN"/>
     </style:default-style>
     <style:default-style style:family="paragraph">
       <style:paragraph-properties fo:orphans="2" fo:widows="2" fo:hyphenation-ladder-count="no-limit" style:text-autospace="ideograph-alpha" style:punctuation-wrap="hanging" style:line-break="strict" style:tab-stop-distance="0.4925in" style:writing-mode="page"/>
-      <style:text-properties style:use-window-font-color="true" loext:opacity="0%" style:font-name="Liberation Serif" fo:font-size="12pt" fo:language="en" fo:country="US" style:letter-kerning="true" style:font-name-asian="SimSun" style:font-size-asian="10.5pt" style:language-asian="zh" style:country-asian="CN" style:font-name-complex="Mangal" style:font-size-complex="12pt" style:language-complex="hi" style:country-complex="IN" fo:hyphenate="false" fo:hyphenation-remain-char-count="2" fo:hyphenation-push-char-count="2" loext:hyphenation-no-caps="false"/>
+      <style:text-properties style:use-window-font-color="true" style:font-name="Liberation Serif" fo:font-size="12pt" fo:language="en" fo:country="US" style:letter-kerning="true" style:font-name-asian="SimSun" style:font-size-asian="10.5pt" style:language-asian="zh" style:country-asian="CN" style:font-name-complex="Mangal" style:font-size-complex="12pt" style:language-complex="hi" style:country-complex="IN" fo:hyphenate="false" fo:hyphenation-remain-char-count="2" fo:hyphenation-push-char-count="2" loext:hyphenation-no-caps="false"/>
     </style:default-style>
     <style:default-style style:family="table">
       <style:table-properties table:border-model="collapsing"/>
@@ -358,17 +360,17 @@
     </style:default-style>
     <style:style style:name="Standard" style:family="paragraph" style:class="text"/>
     <style:style style:name="Heading" style:family="paragraph" style:parent-style-name="Standard" style:next-style-name="Text_20_body" style:class="text">
-      <style:paragraph-properties fo:margin-top="0.1665in" fo:margin-bottom="0.0835in" style:contextual-spacing="false" fo:keep-with-next="always"/>
+      <style:paragraph-properties fo:margin-top="0.1665in" fo:margin-bottom="0.0835in" loext:contextual-spacing="false" fo:keep-with-next="always"/>
       <style:text-properties style:font-name="Liberation Sans" fo:font-family="'Liberation Sans'" style:font-family-generic="swiss" style:font-pitch="variable" fo:font-size="14pt" style:font-name-asian="Microsoft YaHei" style:font-family-asian="'Microsoft YaHei'" style:font-family-generic-asian="system" style:font-pitch-asian="variable" style:font-size-asian="14pt" style:font-name-complex="Mangal" style:font-family-complex="Mangal" style:font-family-generic-complex="system" style:font-pitch-complex="variable" style:font-size-complex="14pt"/>
     </style:style>
     <style:style style:name="Text_20_body" style:display-name="Text body" style:family="paragraph" style:parent-style-name="Standard" style:class="text">
-      <style:paragraph-properties fo:margin-top="0in" fo:margin-bottom="0.0972in" style:contextual-spacing="false" fo:line-height="120%"/>
+      <style:paragraph-properties fo:margin-top="0in" fo:margin-bottom="0.0972in" loext:contextual-spacing="false" fo:line-height="120%"/>
     </style:style>
     <style:style style:name="List" style:family="paragraph" style:parent-style-name="Text_20_body" style:class="list">
       <style:text-properties style:font-size-asian="12pt" style:font-name-complex="Mangal1" style:font-family-complex="Mangal"/>
     </style:style>
     <style:style style:name="Caption" style:family="paragraph" style:parent-style-name="Standard" style:class="extra">
-      <style:paragraph-properties fo:margin-top="0.0835in" fo:margin-bottom="0.0835in" style:contextual-spacing="false" text:number-lines="false" text:line-number="0"/>
+      <style:paragraph-properties fo:margin-top="0.0835in" fo:margin-bottom="0.0835in" loext:contextual-spacing="false" text:number-lines="false" text:line-number="0"/>
       <style:text-properties fo:font-size="12pt" fo:font-style="italic" style:font-size-asian="12pt" style:font-style-asian="italic" style:font-name-complex="Mangal1" style:font-family-complex="Mangal" style:font-size-complex="12pt" style:font-style-complex="italic"/>
     </style:style>
     <style:style style:name="Index" style:family="paragraph" style:parent-style-name="Standard" style:class="index">

</xml_diff>